<commit_message>
Update RFU6 - AziendaBannata.docx
</commit_message>
<xml_diff>
--- a/Documents/Eat&Reorder - Use Cases documents/UC RFU Gestione Utente/RFU6 - AziendaBannata.docx
+++ b/Documents/Eat&Reorder - Use Cases documents/UC RFU Gestione Utente/RFU6 - AziendaBannata.docx
@@ -64,8 +64,6 @@
               </w:rPr>
               <w:t>AziendaBannata</w:t>
             </w:r>
-            <w:bookmarkStart w:id="0" w:name="_GoBack"/>
-            <w:bookmarkEnd w:id="0"/>
           </w:p>
         </w:tc>
       </w:tr>
@@ -113,6 +111,21 @@
                 <w:bCs/>
               </w:rPr>
             </w:pPr>
+            <w:r>
+              <w:rPr>
+                <w:b/>
+                <w:bCs/>
+              </w:rPr>
+              <w:t>Azienda</w:t>
+            </w:r>
+          </w:p>
+          <w:p>
+            <w:pPr>
+              <w:rPr>
+                <w:b/>
+                <w:bCs/>
+              </w:rPr>
+            </w:pPr>
           </w:p>
         </w:tc>
       </w:tr>
@@ -152,6 +165,44 @@
                 <w:bCs/>
               </w:rPr>
             </w:pPr>
+            <w:r>
+              <w:rPr>
+                <w:b/>
+                <w:bCs/>
+              </w:rPr>
+              <w:t>L’Azienda prova ad effettuare il login nel sistema</w:t>
+            </w:r>
+            <w:r>
+              <w:rPr>
+                <w:b/>
+                <w:bCs/>
+              </w:rPr>
+              <w:t>.</w:t>
+            </w:r>
+          </w:p>
+          <w:p>
+            <w:pPr>
+              <w:rPr>
+                <w:b/>
+                <w:bCs/>
+              </w:rPr>
+            </w:pPr>
+            <w:r>
+              <w:rPr>
+                <w:b/>
+                <w:bCs/>
+              </w:rPr>
+              <w:t xml:space="preserve">Questo caso d’uso </w:t>
+            </w:r>
+            <w:r>
+              <w:rPr>
+                <w:b/>
+                <w:bCs/>
+              </w:rPr>
+              <w:t>extends il login. E’ inizializzato quando l’azienda che prova ad effettuare il login è stata bannata.</w:t>
+            </w:r>
+            <w:bookmarkStart w:id="0" w:name="_GoBack"/>
+            <w:bookmarkEnd w:id="0"/>
           </w:p>
         </w:tc>
       </w:tr>
@@ -258,6 +309,13 @@
                 <w:bCs/>
               </w:rPr>
             </w:pPr>
+            <w:r>
+              <w:rPr>
+                <w:b/>
+                <w:bCs/>
+              </w:rPr>
+              <w:t>1.L’Azienda prova ad effettuare l’accesso.</w:t>
+            </w:r>
           </w:p>
         </w:tc>
         <w:tc>
@@ -271,6 +329,29 @@
                 <w:bCs/>
               </w:rPr>
             </w:pPr>
+          </w:p>
+          <w:p>
+            <w:pPr>
+              <w:rPr>
+                <w:b/>
+                <w:bCs/>
+              </w:rPr>
+            </w:pPr>
+          </w:p>
+          <w:p>
+            <w:pPr>
+              <w:rPr>
+                <w:b/>
+                <w:bCs/>
+              </w:rPr>
+            </w:pPr>
+            <w:r>
+              <w:rPr>
+                <w:b/>
+                <w:bCs/>
+              </w:rPr>
+              <w:t>2.Il Sistema notifica all’Azienda che l’account è stato bannato.</w:t>
+            </w:r>
           </w:p>
         </w:tc>
       </w:tr>
@@ -318,6 +399,13 @@
                 <w:bCs/>
               </w:rPr>
             </w:pPr>
+            <w:r>
+              <w:rPr>
+                <w:b/>
+                <w:bCs/>
+              </w:rPr>
+              <w:t>Il Sistema notifica che l’account è stato bannato.</w:t>
+            </w:r>
           </w:p>
         </w:tc>
       </w:tr>
@@ -377,6 +465,103 @@
     </w:sectPr>
   </w:body>
 </w:document>
+</file>
+
+<file path=word/numbering.xml><?xml version="1.0" encoding="utf-8"?>
+<w:numbering xmlns:wpc="http://schemas.microsoft.com/office/word/2010/wordprocessingCanvas" xmlns:cx="http://schemas.microsoft.com/office/drawing/2014/chartex" xmlns:cx1="http://schemas.microsoft.com/office/drawing/2015/9/8/chartex" xmlns:cx2="http://schemas.microsoft.com/office/drawing/2015/10/21/chartex" xmlns:cx3="http://schemas.microsoft.com/office/drawing/2016/5/9/chartex" xmlns:cx4="http://schemas.microsoft.com/office/drawing/2016/5/10/chartex" xmlns:cx5="http://schemas.microsoft.com/office/drawing/2016/5/11/chartex" xmlns:cx6="http://schemas.microsoft.com/office/drawing/2016/5/12/chartex" xmlns:cx7="http://schemas.microsoft.com/office/drawing/2016/5/13/chartex" xmlns:cx8="http://schemas.microsoft.com/office/drawing/2016/5/14/chartex" xmlns:mc="http://schemas.openxmlformats.org/markup-compatibility/2006" xmlns:aink="http://schemas.microsoft.com/office/drawing/2016/ink" xmlns:am3d="http://schemas.microsoft.com/office/drawing/2017/model3d" xmlns:o="urn:schemas-microsoft-com:office:office" xmlns:r="http://schemas.openxmlformats.org/officeDocument/2006/relationships" xmlns:m="http://schemas.openxmlformats.org/officeDocument/2006/math" xmlns:v="urn:schemas-microsoft-com:vml" xmlns:wp14="http://schemas.microsoft.com/office/word/2010/wordprocessingDrawing" xmlns:wp="http://schemas.openxmlformats.org/drawingml/2006/wordprocessingDrawing" xmlns:w10="urn:schemas-microsoft-com:office:word" xmlns:w="http://schemas.openxmlformats.org/wordprocessingml/2006/main" xmlns:w14="http://schemas.microsoft.com/office/word/2010/wordml" xmlns:w15="http://schemas.microsoft.com/office/word/2012/wordml" xmlns:w16cid="http://schemas.microsoft.com/office/word/2016/wordml/cid" xmlns:w16se="http://schemas.microsoft.com/office/word/2015/wordml/symex" xmlns:wpg="http://schemas.microsoft.com/office/word/2010/wordprocessingGroup" xmlns:wpi="http://schemas.microsoft.com/office/word/2010/wordprocessingInk" xmlns:wne="http://schemas.microsoft.com/office/word/2006/wordml" xmlns:wps="http://schemas.microsoft.com/office/word/2010/wordprocessingShape" mc:Ignorable="w14 w15 w16se w16cid wp14">
+  <w:abstractNum w:abstractNumId="0" w15:restartNumberingAfterBreak="0">
+    <w:nsid w:val="7AD63EA8"/>
+    <w:multiLevelType w:val="hybridMultilevel"/>
+    <w:tmpl w:val="D14A7CE6"/>
+    <w:lvl w:ilvl="0" w:tplc="0410000F">
+      <w:start w:val="1"/>
+      <w:numFmt w:val="decimal"/>
+      <w:lvlText w:val="%1."/>
+      <w:lvlJc w:val="left"/>
+      <w:pPr>
+        <w:ind w:left="720" w:hanging="360"/>
+      </w:pPr>
+      <w:rPr>
+        <w:rFonts w:hint="default"/>
+      </w:rPr>
+    </w:lvl>
+    <w:lvl w:ilvl="1" w:tplc="04100019" w:tentative="1">
+      <w:start w:val="1"/>
+      <w:numFmt w:val="lowerLetter"/>
+      <w:lvlText w:val="%2."/>
+      <w:lvlJc w:val="left"/>
+      <w:pPr>
+        <w:ind w:left="1440" w:hanging="360"/>
+      </w:pPr>
+    </w:lvl>
+    <w:lvl w:ilvl="2" w:tplc="0410001B" w:tentative="1">
+      <w:start w:val="1"/>
+      <w:numFmt w:val="lowerRoman"/>
+      <w:lvlText w:val="%3."/>
+      <w:lvlJc w:val="right"/>
+      <w:pPr>
+        <w:ind w:left="2160" w:hanging="180"/>
+      </w:pPr>
+    </w:lvl>
+    <w:lvl w:ilvl="3" w:tplc="0410000F" w:tentative="1">
+      <w:start w:val="1"/>
+      <w:numFmt w:val="decimal"/>
+      <w:lvlText w:val="%4."/>
+      <w:lvlJc w:val="left"/>
+      <w:pPr>
+        <w:ind w:left="2880" w:hanging="360"/>
+      </w:pPr>
+    </w:lvl>
+    <w:lvl w:ilvl="4" w:tplc="04100019" w:tentative="1">
+      <w:start w:val="1"/>
+      <w:numFmt w:val="lowerLetter"/>
+      <w:lvlText w:val="%5."/>
+      <w:lvlJc w:val="left"/>
+      <w:pPr>
+        <w:ind w:left="3600" w:hanging="360"/>
+      </w:pPr>
+    </w:lvl>
+    <w:lvl w:ilvl="5" w:tplc="0410001B" w:tentative="1">
+      <w:start w:val="1"/>
+      <w:numFmt w:val="lowerRoman"/>
+      <w:lvlText w:val="%6."/>
+      <w:lvlJc w:val="right"/>
+      <w:pPr>
+        <w:ind w:left="4320" w:hanging="180"/>
+      </w:pPr>
+    </w:lvl>
+    <w:lvl w:ilvl="6" w:tplc="0410000F" w:tentative="1">
+      <w:start w:val="1"/>
+      <w:numFmt w:val="decimal"/>
+      <w:lvlText w:val="%7."/>
+      <w:lvlJc w:val="left"/>
+      <w:pPr>
+        <w:ind w:left="5040" w:hanging="360"/>
+      </w:pPr>
+    </w:lvl>
+    <w:lvl w:ilvl="7" w:tplc="04100019" w:tentative="1">
+      <w:start w:val="1"/>
+      <w:numFmt w:val="lowerLetter"/>
+      <w:lvlText w:val="%8."/>
+      <w:lvlJc w:val="left"/>
+      <w:pPr>
+        <w:ind w:left="5760" w:hanging="360"/>
+      </w:pPr>
+    </w:lvl>
+    <w:lvl w:ilvl="8" w:tplc="0410001B" w:tentative="1">
+      <w:start w:val="1"/>
+      <w:numFmt w:val="lowerRoman"/>
+      <w:lvlText w:val="%9."/>
+      <w:lvlJc w:val="right"/>
+      <w:pPr>
+        <w:ind w:left="6480" w:hanging="180"/>
+      </w:pPr>
+    </w:lvl>
+  </w:abstractNum>
+  <w:num w:numId="1">
+    <w:abstractNumId w:val="0"/>
+  </w:num>
+</w:numbering>
 </file>
 
 <file path=word/styles.xml><?xml version="1.0" encoding="utf-8"?>
@@ -825,6 +1010,17 @@
       </w:tblBorders>
     </w:tblPr>
   </w:style>
+  <w:style w:type="paragraph" w:styleId="Paragrafoelenco">
+    <w:name w:val="List Paragraph"/>
+    <w:basedOn w:val="Normale"/>
+    <w:uiPriority w:val="34"/>
+    <w:qFormat/>
+    <w:rsid w:val="00523460"/>
+    <w:pPr>
+      <w:ind w:left="720"/>
+      <w:contextualSpacing/>
+    </w:pPr>
+  </w:style>
 </w:styles>
 </file>
 

</xml_diff>